<commit_message>
Added info on qr code
</commit_message>
<xml_diff>
--- a/Jakujobi-Resume-Template.docx
+++ b/Jakujobi-Resume-Template.docx
@@ -316,7 +316,7 @@
           <w:color w:val="auto"/>
         </w:rPr>
         <w:drawing>
-          <wp:anchor distT="0" distB="0" distL="114300" distR="114300" simplePos="0" relativeHeight="251659264" behindDoc="0" locked="0" layoutInCell="1" allowOverlap="1" wp14:anchorId="23432E2D" wp14:editId="18DE37E1">
+          <wp:anchor distT="0" distB="0" distL="114300" distR="114300" simplePos="0" relativeHeight="251659264" behindDoc="0" locked="0" layoutInCell="1" allowOverlap="1" wp14:anchorId="23432E2D" wp14:editId="13277C99">
             <wp:simplePos x="0" y="0"/>
             <wp:positionH relativeFrom="margin">
               <wp:posOffset>6232071</wp:posOffset>
@@ -452,6 +452,107 @@
       </w:pPr>
       <w:r>
         <w:rPr>
+          <w:noProof/>
+        </w:rPr>
+        <mc:AlternateContent>
+          <mc:Choice Requires="wps">
+            <w:drawing>
+              <wp:anchor distT="0" distB="0" distL="114300" distR="114300" simplePos="0" relativeHeight="251661312" behindDoc="0" locked="0" layoutInCell="1" allowOverlap="1" wp14:anchorId="4D4D1125" wp14:editId="379B2D14">
+                <wp:simplePos x="0" y="0"/>
+                <wp:positionH relativeFrom="column">
+                  <wp:posOffset>1461715</wp:posOffset>
+                </wp:positionH>
+                <wp:positionV relativeFrom="paragraph">
+                  <wp:posOffset>158115</wp:posOffset>
+                </wp:positionV>
+                <wp:extent cx="1208598" cy="262393"/>
+                <wp:effectExtent l="0" t="0" r="0" b="4445"/>
+                <wp:wrapNone/>
+                <wp:docPr id="228515764" name="Text Box 1"/>
+                <wp:cNvGraphicFramePr/>
+                <a:graphic xmlns:a="http://schemas.openxmlformats.org/drawingml/2006/main">
+                  <a:graphicData uri="http://schemas.microsoft.com/office/word/2010/wordprocessingShape">
+                    <wps:wsp>
+                      <wps:cNvSpPr txBox="1"/>
+                      <wps:spPr>
+                        <a:xfrm>
+                          <a:off x="0" y="0"/>
+                          <a:ext cx="1208598" cy="262393"/>
+                        </a:xfrm>
+                        <a:prstGeom prst="rect">
+                          <a:avLst/>
+                        </a:prstGeom>
+                        <a:solidFill>
+                          <a:prstClr val="white"/>
+                        </a:solidFill>
+                        <a:ln>
+                          <a:noFill/>
+                        </a:ln>
+                      </wps:spPr>
+                      <wps:txbx>
+                        <w:txbxContent>
+                          <w:p>
+                            <w:pPr>
+                              <w:pStyle w:val="Caption"/>
+                              <w:rPr>
+                                <w:sz w:val="14"/>
+                                <w:szCs w:val="16"/>
+                              </w:rPr>
+                            </w:pPr>
+                            <w:r>
+                              <w:t>Generate and add a QR code for your website</w:t>
+                            </w:r>
+                          </w:p>
+                        </w:txbxContent>
+                      </wps:txbx>
+                      <wps:bodyPr rot="0" spcFirstLastPara="0" vertOverflow="overflow" horzOverflow="overflow" vert="horz" wrap="square" lIns="0" tIns="0" rIns="0" bIns="0" numCol="1" spcCol="0" rtlCol="0" fromWordArt="0" anchor="t" anchorCtr="0" forceAA="0" compatLnSpc="1">
+                        <a:prstTxWarp prst="textNoShape">
+                          <a:avLst/>
+                        </a:prstTxWarp>
+                        <a:noAutofit/>
+                      </wps:bodyPr>
+                    </wps:wsp>
+                  </a:graphicData>
+                </a:graphic>
+                <wp14:sizeRelH relativeFrom="margin">
+                  <wp14:pctWidth>0</wp14:pctWidth>
+                </wp14:sizeRelH>
+                <wp14:sizeRelV relativeFrom="margin">
+                  <wp14:pctHeight>0</wp14:pctHeight>
+                </wp14:sizeRelV>
+              </wp:anchor>
+            </w:drawing>
+          </mc:Choice>
+          <mc:Fallback>
+            <w:pict>
+              <v:shapetype w14:anchorId="4D4D1125" id="_x0000_t202" coordsize="21600,21600" o:spt="202" path="m,l,21600r21600,l21600,xe">
+                <v:stroke joinstyle="miter"/>
+                <v:path gradientshapeok="t" o:connecttype="rect"/>
+              </v:shapetype>
+              <v:shape id="Text Box 1" o:spid="_x0000_s1026" type="#_x0000_t202" style="position:absolute;margin-left:115.1pt;margin-top:12.45pt;width:95.15pt;height:20.65pt;z-index:251661312;visibility:visible;mso-wrap-style:square;mso-width-percent:0;mso-height-percent:0;mso-wrap-distance-left:9pt;mso-wrap-distance-top:0;mso-wrap-distance-right:9pt;mso-wrap-distance-bottom:0;mso-position-horizontal:absolute;mso-position-horizontal-relative:text;mso-position-vertical:absolute;mso-position-vertical-relative:text;mso-width-percent:0;mso-height-percent:0;mso-width-relative:margin;mso-height-relative:margin;v-text-anchor:top" o:gfxdata="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" stroked="f">
+                <v:textbox inset="0,0,0,0">
+                  <w:txbxContent>
+                    <w:p>
+                      <w:pPr>
+                        <w:pStyle w:val="Caption"/>
+                        <w:rPr>
+                          <w:sz w:val="14"/>
+                          <w:szCs w:val="16"/>
+                        </w:rPr>
+                      </w:pPr>
+                      <w:r>
+                        <w:t>Generate and add a QR code for your website</w:t>
+                      </w:r>
+                    </w:p>
+                  </w:txbxContent>
+                </v:textbox>
+              </v:shape>
+            </w:pict>
+          </mc:Fallback>
+        </mc:AlternateContent>
+      </w:r>
+      <w:r>
+        <w:rPr>
           <w:rStyle w:val="Hyperlink"/>
           <w:rFonts w:cs="Times New Roman"/>
           <w:color w:val="auto"/>
@@ -746,7 +847,6 @@
         </w:rPr>
         <w:t xml:space="preserve">CGPA: </w:t>
       </w:r>
-      <w:proofErr w:type="gramStart"/>
       <w:r>
         <w:rPr>
           <w:b/>
@@ -772,17 +872,7 @@
           <w:sz w:val="20"/>
           <w:szCs w:val="20"/>
         </w:rPr>
-        <w:t>#</w:t>
-      </w:r>
-      <w:proofErr w:type="gramEnd"/>
-      <w:r>
-        <w:rPr>
-          <w:b/>
-          <w:bCs/>
-          <w:sz w:val="20"/>
-          <w:szCs w:val="20"/>
-        </w:rPr>
-        <w:t>#</w:t>
+        <w:t>##</w:t>
       </w:r>
       <w:r>
         <w:rPr>
@@ -1108,23 +1198,7 @@
           <w:rFonts w:eastAsia="Times New Roman" w:cs="Times New Roman"/>
           <w:szCs w:val="20"/>
         </w:rPr>
-        <w:t xml:space="preserve">List your interests and other things you love doing </w:t>
-      </w:r>
-      <w:proofErr w:type="spellStart"/>
-      <w:r>
-        <w:rPr>
-          <w:rFonts w:eastAsia="Times New Roman" w:cs="Times New Roman"/>
-          <w:szCs w:val="20"/>
-        </w:rPr>
-        <w:t>e.g</w:t>
-      </w:r>
-      <w:proofErr w:type="spellEnd"/>
-      <w:r>
-        <w:rPr>
-          <w:rFonts w:eastAsia="Times New Roman" w:cs="Times New Roman"/>
-          <w:szCs w:val="20"/>
-        </w:rPr>
-        <w:t xml:space="preserve"> Piano</w:t>
+        <w:t>List your interests and other things you love doing e.g Piano</w:t>
       </w:r>
       <w:r>
         <w:rPr>
@@ -4208,6 +4282,7 @@
   <w:style w:type="character" w:default="1" w:styleId="DefaultParagraphFont">
     <w:name w:val="Default Paragraph Font"/>
     <w:uiPriority w:val="1"/>
+    <w:semiHidden/>
     <w:unhideWhenUsed/>
   </w:style>
   <w:style w:type="table" w:default="1" w:styleId="TableNormal">

</xml_diff>